<commit_message>
Dorađena dokumentacija, promjenjeni neki nazivi u kodu
</commit_message>
<xml_diff>
--- a/Dokumentacija/AIR1810 StudentAttendanceSystem - Andlar, Benotić, Dubravac, Krištić, Vitez.docx
+++ b/Dokumentacija/AIR1810 StudentAttendanceSystem - Andlar, Benotić, Dubravac, Krištić, Vitez.docx
@@ -4876,10 +4876,7 @@
                         <w:txbxContent>
                           <w:p>
                             <w:r>
-                              <w:t xml:space="preserve">Baza </w:t>
-                            </w:r>
-                            <w:r>
-                              <w:t>podataka</w:t>
+                              <w:t>Baza podataka</w:t>
                             </w:r>
                           </w:p>
                         </w:txbxContent>
@@ -4970,10 +4967,7 @@
                         <w:txbxContent>
                           <w:p>
                             <w:r>
-                              <w:t xml:space="preserve">Web </w:t>
-                            </w:r>
-                            <w:r>
-                              <w:t>servis</w:t>
+                              <w:t>Web servis</w:t>
                             </w:r>
                           </w:p>
                         </w:txbxContent>
@@ -5786,32 +5780,52 @@
       <w:r>
         <w:t xml:space="preserve">Slika </w:t>
       </w:r>
-      <w:fldSimple w:instr=" SEQ Slika \* ARABIC ">
-        <w:r>
-          <w:rPr>
-            <w:noProof/>
-          </w:rPr>
-          <w:t>2</w:t>
-        </w:r>
-      </w:fldSimple>
+      <w:r>
+        <w:rPr>
+          <w:noProof/>
+        </w:rPr>
+        <w:fldChar w:fldCharType="begin"/>
+      </w:r>
+      <w:r>
+        <w:rPr>
+          <w:noProof/>
+        </w:rPr>
+        <w:instrText xml:space="preserve"> SEQ Slika \* ARABIC </w:instrText>
+      </w:r>
+      <w:r>
+        <w:rPr>
+          <w:noProof/>
+        </w:rPr>
+        <w:fldChar w:fldCharType="separate"/>
+      </w:r>
+      <w:r>
+        <w:rPr>
+          <w:noProof/>
+        </w:rPr>
+        <w:t>2</w:t>
+      </w:r>
+      <w:r>
+        <w:rPr>
+          <w:noProof/>
+        </w:rPr>
+        <w:fldChar w:fldCharType="end"/>
+      </w:r>
       <w:r>
         <w:t>. Dijagram modula</w:t>
       </w:r>
-      <w:bookmarkStart w:id="11" w:name="_GoBack"/>
-      <w:bookmarkEnd w:id="11"/>
     </w:p>
     <w:p>
       <w:pPr>
         <w:pStyle w:val="Heading1"/>
       </w:pPr>
-      <w:bookmarkStart w:id="12" w:name="_Toc536547093"/>
-      <w:bookmarkStart w:id="13" w:name="_Toc536562406"/>
+      <w:bookmarkStart w:id="11" w:name="_Toc536547093"/>
+      <w:bookmarkStart w:id="12" w:name="_Toc536562406"/>
       <w:r>
         <w:lastRenderedPageBreak/>
         <w:t>Dijagram slučajeva aktivnosti</w:t>
       </w:r>
+      <w:bookmarkEnd w:id="11"/>
       <w:bookmarkEnd w:id="12"/>
-      <w:bookmarkEnd w:id="13"/>
     </w:p>
     <w:p>
       <w:pPr>
@@ -5926,13 +5940,13 @@
       <w:pPr>
         <w:pStyle w:val="Heading1"/>
       </w:pPr>
-      <w:bookmarkStart w:id="14" w:name="_Toc536547094"/>
-      <w:bookmarkStart w:id="15" w:name="_Toc536562407"/>
+      <w:bookmarkStart w:id="13" w:name="_Toc536547094"/>
+      <w:bookmarkStart w:id="14" w:name="_Toc536562407"/>
       <w:r>
         <w:t>Funkcionalnosti i pripadajući dijagrami</w:t>
       </w:r>
+      <w:bookmarkEnd w:id="13"/>
       <w:bookmarkEnd w:id="14"/>
-      <w:bookmarkEnd w:id="15"/>
     </w:p>
     <w:p>
       <w:pPr>
@@ -5956,14 +5970,14 @@
       <w:pPr>
         <w:pStyle w:val="Heading2"/>
       </w:pPr>
-      <w:bookmarkStart w:id="16" w:name="_Toc536547095"/>
-      <w:bookmarkStart w:id="17" w:name="_Toc536562408"/>
+      <w:bookmarkStart w:id="15" w:name="_Toc536547095"/>
+      <w:bookmarkStart w:id="16" w:name="_Toc536562408"/>
       <w:r>
         <w:lastRenderedPageBreak/>
         <w:t>Profesor</w:t>
       </w:r>
+      <w:bookmarkEnd w:id="15"/>
       <w:bookmarkEnd w:id="16"/>
-      <w:bookmarkEnd w:id="17"/>
     </w:p>
     <w:p>
       <w:pPr>
@@ -5987,11 +6001,11 @@
       <w:pPr>
         <w:pStyle w:val="Heading3"/>
       </w:pPr>
-      <w:bookmarkStart w:id="18" w:name="_Toc536562409"/>
+      <w:bookmarkStart w:id="17" w:name="_Toc536562409"/>
       <w:r>
         <w:t>Prijava</w:t>
       </w:r>
-      <w:bookmarkEnd w:id="18"/>
+      <w:bookmarkEnd w:id="17"/>
     </w:p>
     <w:p>
       <w:pPr>
@@ -6143,15 +6157,40 @@
     </w:p>
     <w:p>
       <w:pPr>
+        <w:spacing w:line="360" w:lineRule="auto"/>
+        <w:ind w:firstLine="708"/>
+        <w:jc w:val="both"/>
+        <w:rPr>
+          <w:rFonts w:cs="Times New Roman"/>
+          <w:szCs w:val="24"/>
+        </w:rPr>
+      </w:pPr>
+      <w:bookmarkStart w:id="18" w:name="_Toc536547096"/>
+      <w:bookmarkStart w:id="19" w:name="_Toc536562410"/>
+      <w:r>
+        <w:rPr>
+          <w:rFonts w:cs="Times New Roman"/>
+          <w:szCs w:val="24"/>
+        </w:rPr>
+        <w:t xml:space="preserve">Funkcionalnost se sastoji od jedne aktivnosti i jednog sučelja. Core je modul gdje se nalaze entitetne klase i sučelja. „LoginProfesor“ je klasa </w:t>
+      </w:r>
+      <w:r>
+        <w:rPr>
+          <w:rFonts w:cs="Times New Roman"/>
+          <w:szCs w:val="24"/>
+        </w:rPr>
+        <w:t>za autentifikaciju korisnika kod prijave i ta klasa realizira sučelje „SasWsDataLoaderListener“.</w:t>
+      </w:r>
+    </w:p>
+    <w:p>
+      <w:pPr>
         <w:pStyle w:val="Heading3"/>
       </w:pPr>
-      <w:bookmarkStart w:id="19" w:name="_Toc536547096"/>
-      <w:bookmarkStart w:id="20" w:name="_Toc536562410"/>
       <w:r>
         <w:t>Pretraživanje i dodavanje seminara</w:t>
       </w:r>
+      <w:bookmarkEnd w:id="18"/>
       <w:bookmarkEnd w:id="19"/>
-      <w:bookmarkEnd w:id="20"/>
     </w:p>
     <w:p/>
     <w:p>
@@ -6163,9 +6202,9 @@
           <w:noProof/>
         </w:rPr>
         <w:drawing>
-          <wp:inline distT="0" distB="0" distL="0" distR="0" wp14:anchorId="0882D083" wp14:editId="1D85D5A3">
-            <wp:extent cx="1798133" cy="3905250"/>
-            <wp:effectExtent l="0" t="0" r="0" b="0"/>
+          <wp:inline distT="0" distB="0" distL="0" distR="0" wp14:anchorId="0882D083" wp14:editId="385A3E98">
+            <wp:extent cx="1365590" cy="2965837"/>
+            <wp:effectExtent l="0" t="0" r="6350" b="6350"/>
             <wp:docPr id="7" name="Picture 7"/>
             <wp:cNvGraphicFramePr>
               <a:graphicFrameLocks xmlns:a="http://schemas.openxmlformats.org/drawingml/2006/main" noChangeAspect="1"/>
@@ -6192,7 +6231,7 @@
                   <pic:spPr>
                     <a:xfrm>
                       <a:off x="0" y="0"/>
-                      <a:ext cx="1804492" cy="3919060"/>
+                      <a:ext cx="1373234" cy="2982438"/>
                     </a:xfrm>
                     <a:prstGeom prst="rect">
                       <a:avLst/>
@@ -6295,7 +6334,6 @@
         <w:pStyle w:val="Heading4"/>
       </w:pPr>
       <w:r>
-        <w:lastRenderedPageBreak/>
         <w:t>Dijagram klasa</w:t>
       </w:r>
     </w:p>
@@ -6309,9 +6347,9 @@
           <w:noProof/>
         </w:rPr>
         <w:drawing>
-          <wp:inline distT="0" distB="0" distL="0" distR="0" wp14:anchorId="2702FE58" wp14:editId="38E44BFD">
-            <wp:extent cx="5648325" cy="4772025"/>
-            <wp:effectExtent l="0" t="0" r="9525" b="9525"/>
+          <wp:inline distT="0" distB="0" distL="0" distR="0" wp14:anchorId="2702FE58" wp14:editId="52C0EC91">
+            <wp:extent cx="4357489" cy="3681454"/>
+            <wp:effectExtent l="0" t="0" r="5080" b="0"/>
             <wp:docPr id="12" name="Picture 12"/>
             <wp:cNvGraphicFramePr>
               <a:graphicFrameLocks xmlns:a="http://schemas.openxmlformats.org/drawingml/2006/main" noChangeAspect="1"/>
@@ -6332,7 +6370,7 @@
                   <pic:spPr>
                     <a:xfrm>
                       <a:off x="0" y="0"/>
-                      <a:ext cx="5648325" cy="4772025"/>
+                      <a:ext cx="4365717" cy="3688406"/>
                     </a:xfrm>
                     <a:prstGeom prst="rect">
                       <a:avLst/>
@@ -6402,6 +6440,7 @@
           <w:rFonts w:cs="Times New Roman"/>
           <w:szCs w:val="24"/>
         </w:rPr>
+        <w:lastRenderedPageBreak/>
         <w:t>Funkcionalnost se sastoji od dvije aktivnosti</w:t>
       </w:r>
       <w:r>
@@ -6458,12 +6497,11 @@
       <w:pPr>
         <w:pStyle w:val="Heading3"/>
       </w:pPr>
-      <w:bookmarkStart w:id="21" w:name="_Toc536562411"/>
-      <w:r>
-        <w:lastRenderedPageBreak/>
+      <w:bookmarkStart w:id="20" w:name="_Toc536562411"/>
+      <w:r>
         <w:t>Raspored predavanja</w:t>
       </w:r>
-      <w:bookmarkEnd w:id="21"/>
+      <w:bookmarkEnd w:id="20"/>
     </w:p>
     <w:p>
       <w:pPr>
@@ -6543,9 +6581,9 @@
           <w:noProof/>
         </w:rPr>
         <w:drawing>
-          <wp:inline distT="0" distB="0" distL="0" distR="0" wp14:anchorId="2465884E" wp14:editId="662AD7E0">
-            <wp:extent cx="1590675" cy="3454685"/>
-            <wp:effectExtent l="0" t="0" r="0" b="0"/>
+          <wp:inline distT="0" distB="0" distL="0" distR="0" wp14:anchorId="2465884E" wp14:editId="6C9C7079">
+            <wp:extent cx="1232452" cy="2676683"/>
+            <wp:effectExtent l="0" t="0" r="6350" b="0"/>
             <wp:docPr id="11" name="Picture 11"/>
             <wp:cNvGraphicFramePr>
               <a:graphicFrameLocks xmlns:a="http://schemas.openxmlformats.org/drawingml/2006/main" noChangeAspect="1"/>
@@ -6572,7 +6610,7 @@
                   <pic:spPr>
                     <a:xfrm>
                       <a:off x="0" y="0"/>
-                      <a:ext cx="1595432" cy="3465016"/>
+                      <a:ext cx="1241279" cy="2695854"/>
                     </a:xfrm>
                     <a:prstGeom prst="rect">
                       <a:avLst/>
@@ -6605,9 +6643,9 @@
           <w:noProof/>
         </w:rPr>
         <w:drawing>
-          <wp:inline distT="0" distB="0" distL="0" distR="0" wp14:anchorId="14A8876A" wp14:editId="205FBB96">
-            <wp:extent cx="5760720" cy="4675505"/>
-            <wp:effectExtent l="0" t="0" r="0" b="0"/>
+          <wp:inline distT="0" distB="0" distL="0" distR="0" wp14:anchorId="14A8876A" wp14:editId="1E2547BB">
+            <wp:extent cx="4731026" cy="3839787"/>
+            <wp:effectExtent l="0" t="0" r="0" b="8890"/>
             <wp:docPr id="25" name="Picture 25"/>
             <wp:cNvGraphicFramePr>
               <a:graphicFrameLocks xmlns:a="http://schemas.openxmlformats.org/drawingml/2006/main" noChangeAspect="1"/>
@@ -6628,7 +6666,7 @@
                   <pic:spPr>
                     <a:xfrm>
                       <a:off x="0" y="0"/>
-                      <a:ext cx="5760720" cy="4675505"/>
+                      <a:ext cx="4739910" cy="3846997"/>
                     </a:xfrm>
                     <a:prstGeom prst="rect">
                       <a:avLst/>
@@ -6740,12 +6778,11 @@
       <w:pPr>
         <w:pStyle w:val="Heading3"/>
       </w:pPr>
-      <w:bookmarkStart w:id="22" w:name="_Toc536562412"/>
-      <w:r>
-        <w:lastRenderedPageBreak/>
+      <w:bookmarkStart w:id="21" w:name="_Toc536562412"/>
+      <w:r>
         <w:t>Prisustvo pomoću lozinke</w:t>
       </w:r>
-      <w:bookmarkEnd w:id="22"/>
+      <w:bookmarkEnd w:id="21"/>
     </w:p>
     <w:p>
       <w:pPr>
@@ -6756,8 +6793,8 @@
           <w:noProof/>
         </w:rPr>
         <w:drawing>
-          <wp:inline distT="0" distB="0" distL="0" distR="0" wp14:anchorId="13AC2750" wp14:editId="4E6CD5EB">
-            <wp:extent cx="1476375" cy="3206445"/>
+          <wp:inline distT="0" distB="0" distL="0" distR="0" wp14:anchorId="13AC2750" wp14:editId="59E488BA">
+            <wp:extent cx="1149585" cy="2496710"/>
             <wp:effectExtent l="0" t="0" r="0" b="0"/>
             <wp:docPr id="13" name="Picture 13"/>
             <wp:cNvGraphicFramePr>
@@ -6785,7 +6822,7 @@
                   <pic:spPr>
                     <a:xfrm>
                       <a:off x="0" y="0"/>
-                      <a:ext cx="1483799" cy="3222568"/>
+                      <a:ext cx="1161509" cy="2522607"/>
                     </a:xfrm>
                     <a:prstGeom prst="rect">
                       <a:avLst/>
@@ -6806,10 +6843,11 @@
         <w:rPr>
           <w:noProof/>
         </w:rPr>
+        <w:lastRenderedPageBreak/>
         <w:drawing>
-          <wp:inline distT="0" distB="0" distL="0" distR="0" wp14:anchorId="40577881" wp14:editId="76B6C86C">
-            <wp:extent cx="1543050" cy="3351252"/>
-            <wp:effectExtent l="0" t="0" r="0" b="1905"/>
+          <wp:inline distT="0" distB="0" distL="0" distR="0" wp14:anchorId="40577881" wp14:editId="1BFF9025">
+            <wp:extent cx="1335819" cy="2901179"/>
+            <wp:effectExtent l="0" t="0" r="0" b="0"/>
             <wp:docPr id="14" name="Picture 14"/>
             <wp:cNvGraphicFramePr>
               <a:graphicFrameLocks xmlns:a="http://schemas.openxmlformats.org/drawingml/2006/main" noChangeAspect="1"/>
@@ -6836,7 +6874,7 @@
                   <pic:spPr>
                     <a:xfrm>
                       <a:off x="0" y="0"/>
-                      <a:ext cx="1550652" cy="3367762"/>
+                      <a:ext cx="1348594" cy="2928924"/>
                     </a:xfrm>
                     <a:prstGeom prst="rect">
                       <a:avLst/>
@@ -6852,25 +6890,75 @@
     <w:p>
       <w:pPr>
         <w:pStyle w:val="Heading4"/>
-        <w:rPr>
-          <w:rFonts w:cs="Times New Roman"/>
-          <w:szCs w:val="24"/>
-        </w:rPr>
       </w:pPr>
       <w:r>
         <w:t>Dijagram klasa</w:t>
       </w:r>
     </w:p>
     <w:p>
+      <w:r>
+        <w:br w:type="page"/>
+      </w:r>
+    </w:p>
+    <w:p>
       <w:pPr>
         <w:pStyle w:val="Heading1"/>
       </w:pPr>
-      <w:bookmarkStart w:id="23" w:name="_Toc536562413"/>
-      <w:r>
-        <w:t>Dijagrami klasa</w:t>
-      </w:r>
-      <w:r>
-        <w:t xml:space="preserve"> modula</w:t>
+      <w:bookmarkStart w:id="22" w:name="_Toc536562413"/>
+      <w:r>
+        <w:lastRenderedPageBreak/>
+        <w:t xml:space="preserve">Dijagrami </w:t>
+      </w:r>
+      <w:r>
+        <w:t>modula</w:t>
+      </w:r>
+      <w:bookmarkEnd w:id="22"/>
+    </w:p>
+    <w:p/>
+    <w:p>
+      <w:pPr>
+        <w:jc w:val="center"/>
+      </w:pPr>
+      <w:bookmarkStart w:id="23" w:name="_GoBack"/>
+      <w:r>
+        <w:rPr>
+          <w:noProof/>
+        </w:rPr>
+        <w:drawing>
+          <wp:inline distT="0" distB="0" distL="0" distR="0" wp14:anchorId="2E42828D" wp14:editId="48972D92">
+            <wp:extent cx="3762375" cy="2333625"/>
+            <wp:effectExtent l="0" t="0" r="9525" b="9525"/>
+            <wp:docPr id="31" name="Picture 31"/>
+            <wp:cNvGraphicFramePr>
+              <a:graphicFrameLocks xmlns:a="http://schemas.openxmlformats.org/drawingml/2006/main" noChangeAspect="1"/>
+            </wp:cNvGraphicFramePr>
+            <a:graphic xmlns:a="http://schemas.openxmlformats.org/drawingml/2006/main">
+              <a:graphicData uri="http://schemas.openxmlformats.org/drawingml/2006/picture">
+                <pic:pic xmlns:pic="http://schemas.openxmlformats.org/drawingml/2006/picture">
+                  <pic:nvPicPr>
+                    <pic:cNvPr id="1" name=""/>
+                    <pic:cNvPicPr/>
+                  </pic:nvPicPr>
+                  <pic:blipFill>
+                    <a:blip r:embed="rId41"/>
+                    <a:stretch>
+                      <a:fillRect/>
+                    </a:stretch>
+                  </pic:blipFill>
+                  <pic:spPr>
+                    <a:xfrm>
+                      <a:off x="0" y="0"/>
+                      <a:ext cx="3762375" cy="2333625"/>
+                    </a:xfrm>
+                    <a:prstGeom prst="rect">
+                      <a:avLst/>
+                    </a:prstGeom>
+                  </pic:spPr>
+                </pic:pic>
+              </a:graphicData>
+            </a:graphic>
+          </wp:inline>
+        </w:drawing>
       </w:r>
       <w:bookmarkEnd w:id="23"/>
     </w:p>
@@ -6948,15 +7036,7 @@
           <w:rFonts w:cs="Times New Roman"/>
           <w:szCs w:val="24"/>
         </w:rPr>
-        <w:t xml:space="preserve"> sadrži klase koje opisuju entitete poput profesora, studenta, kolegije, seminare, te podataka za </w:t>
-      </w:r>
-      <w:r>
-        <w:rPr>
-          <w:rFonts w:cs="Times New Roman"/>
-          <w:szCs w:val="24"/>
-        </w:rPr>
-        <w:lastRenderedPageBreak/>
-        <w:t>padajuće izbornike</w:t>
+        <w:t xml:space="preserve"> sadrži klase koje opisuju entitete poput profesora, studenta, kolegije, seminare, te podataka za padajuće izbornike</w:t>
       </w:r>
       <w:r>
         <w:rPr>
@@ -7026,10 +7106,26 @@
     </w:p>
     <w:p>
       <w:pPr>
+        <w:rPr>
+          <w:rFonts w:cs="Times New Roman"/>
+          <w:szCs w:val="24"/>
+        </w:rPr>
+      </w:pPr>
+      <w:r>
+        <w:rPr>
+          <w:rFonts w:cs="Times New Roman"/>
+          <w:szCs w:val="24"/>
+        </w:rPr>
+        <w:br w:type="page"/>
+      </w:r>
+    </w:p>
+    <w:p>
+      <w:pPr>
         <w:pStyle w:val="Heading2"/>
       </w:pPr>
       <w:bookmarkStart w:id="24" w:name="_Toc536562414"/>
       <w:r>
+        <w:lastRenderedPageBreak/>
         <w:t>Modul</w:t>
       </w:r>
       <w:r>
@@ -7063,7 +7159,7 @@
                     <pic:cNvPicPr/>
                   </pic:nvPicPr>
                   <pic:blipFill>
-                    <a:blip r:embed="rId41" cstate="print">
+                    <a:blip r:embed="rId42" cstate="print">
                       <a:extLst>
                         <a:ext uri="{28A0092B-C50C-407E-A947-70E740481C1C}">
                           <a14:useLocalDpi xmlns:a14="http://schemas.microsoft.com/office/drawing/2010/main" val="0"/>
@@ -7133,16 +7229,6 @@
     </w:p>
     <w:p>
       <w:r>
-        <w:br w:type="page"/>
-      </w:r>
-    </w:p>
-    <w:p>
-      <w:pPr>
-        <w:spacing w:line="360" w:lineRule="auto"/>
-        <w:jc w:val="both"/>
-      </w:pPr>
-      <w:r>
-        <w:lastRenderedPageBreak/>
         <w:t>Na slici 2. nalazi se dijagram klasa za app modul, a opis klasa nalazi u nastavku:</w:t>
       </w:r>
     </w:p>
@@ -7339,6 +7425,7 @@
         <w:jc w:val="both"/>
       </w:pPr>
       <w:r>
+        <w:lastRenderedPageBreak/>
         <w:t>RasporedStudent – aktivnost sa rasporedom sati za predavanja, labose i seminare za studenta</w:t>
       </w:r>
     </w:p>
@@ -7419,7 +7506,6 @@
           <w:noProof/>
           <w:lang w:eastAsia="hr-HR"/>
         </w:rPr>
-        <w:lastRenderedPageBreak/>
         <w:drawing>
           <wp:inline distT="0" distB="0" distL="0" distR="0" wp14:anchorId="6D146223" wp14:editId="4108BF41">
             <wp:extent cx="5760720" cy="4462145"/>
@@ -7436,7 +7522,7 @@
                     <pic:cNvPicPr/>
                   </pic:nvPicPr>
                   <pic:blipFill>
-                    <a:blip r:embed="rId42">
+                    <a:blip r:embed="rId43">
                       <a:extLst>
                         <a:ext uri="{28A0092B-C50C-407E-A947-70E740481C1C}">
                           <a14:useLocalDpi xmlns:a14="http://schemas.microsoft.com/office/drawing/2010/main" val="0"/>
@@ -7552,7 +7638,7 @@
                     </pic:cNvPicPr>
                   </pic:nvPicPr>
                   <pic:blipFill>
-                    <a:blip r:embed="rId43">
+                    <a:blip r:embed="rId44">
                       <a:extLst>
                         <a:ext uri="{28A0092B-C50C-407E-A947-70E740481C1C}">
                           <a14:useLocalDpi xmlns:a14="http://schemas.microsoft.com/office/drawing/2010/main" val="0"/>
@@ -7742,7 +7828,7 @@
         </w:rPr>
         <w:t xml:space="preserve"> GitHub link webservisa je </w:t>
       </w:r>
-      <w:hyperlink r:id="rId44" w:history="1">
+      <w:hyperlink r:id="rId45" w:history="1">
         <w:r>
           <w:rPr>
             <w:rStyle w:val="Hyperlink"/>
@@ -7759,7 +7845,7 @@
         </w:rPr>
         <w:t xml:space="preserve">. Kao nepromjenjivi dio, tj. baseUrl je korišten url: </w:t>
       </w:r>
-      <w:hyperlink r:id="rId45" w:history="1">
+      <w:hyperlink r:id="rId46" w:history="1">
         <w:r>
           <w:rPr>
             <w:rStyle w:val="Hyperlink"/>
@@ -13664,7 +13750,7 @@
 </file>
 
 <file path=customXml/itemProps1.xml><?xml version="1.0" encoding="utf-8"?>
-<ds:datastoreItem xmlns:ds="http://schemas.openxmlformats.org/officeDocument/2006/customXml" ds:itemID="{4C0B3338-86E0-414D-866C-C8AFCFEB1186}">
+<ds:datastoreItem xmlns:ds="http://schemas.openxmlformats.org/officeDocument/2006/customXml" ds:itemID="{7C98741F-13A6-4A70-AE05-193B1898A410}">
   <ds:schemaRefs>
     <ds:schemaRef ds:uri="http://schemas.openxmlformats.org/officeDocument/2006/bibliography"/>
   </ds:schemaRefs>

</xml_diff>

<commit_message>
Dodano poglavlje o modularizaciji u dokumentaciju
</commit_message>
<xml_diff>
--- a/Dokumentacija/AIR1810 StudentAttendanceSystem - Andlar, Benotić, Dubravac, Krištić, Vitez.docx
+++ b/Dokumentacija/AIR1810 StudentAttendanceSystem - Andlar, Benotić, Dubravac, Krištić, Vitez.docx
@@ -444,7 +444,7 @@
             </w:rPr>
             <w:fldChar w:fldCharType="separate"/>
           </w:r>
-          <w:hyperlink w:anchor="_Toc536562396" w:history="1">
+          <w:hyperlink w:anchor="_Toc536624313" w:history="1">
             <w:r>
               <w:rPr>
                 <w:rStyle w:val="Hyperlink"/>
@@ -471,7 +471,7 @@
                 <w:noProof/>
                 <w:webHidden/>
               </w:rPr>
-              <w:instrText xml:space="preserve"> PAGEREF _Toc536562396 \h </w:instrText>
+              <w:instrText xml:space="preserve"> PAGEREF _Toc536624313 \h </w:instrText>
             </w:r>
             <w:r>
               <w:rPr>
@@ -515,7 +515,7 @@
               <w:lang w:eastAsia="hr-HR"/>
             </w:rPr>
           </w:pPr>
-          <w:hyperlink w:anchor="_Toc536562397" w:history="1">
+          <w:hyperlink w:anchor="_Toc536624314" w:history="1">
             <w:r>
               <w:rPr>
                 <w:rStyle w:val="Hyperlink"/>
@@ -542,7 +542,7 @@
                 <w:noProof/>
                 <w:webHidden/>
               </w:rPr>
-              <w:instrText xml:space="preserve"> PAGEREF _Toc536562397 \h </w:instrText>
+              <w:instrText xml:space="preserve"> PAGEREF _Toc536624314 \h </w:instrText>
             </w:r>
             <w:r>
               <w:rPr>
@@ -586,7 +586,7 @@
               <w:lang w:eastAsia="hr-HR"/>
             </w:rPr>
           </w:pPr>
-          <w:hyperlink w:anchor="_Toc536562398" w:history="1">
+          <w:hyperlink w:anchor="_Toc536624315" w:history="1">
             <w:r>
               <w:rPr>
                 <w:rStyle w:val="Hyperlink"/>
@@ -613,7 +613,7 @@
                 <w:noProof/>
                 <w:webHidden/>
               </w:rPr>
-              <w:instrText xml:space="preserve"> PAGEREF _Toc536562398 \h </w:instrText>
+              <w:instrText xml:space="preserve"> PAGEREF _Toc536624315 \h </w:instrText>
             </w:r>
             <w:r>
               <w:rPr>
@@ -657,7 +657,7 @@
               <w:lang w:eastAsia="hr-HR"/>
             </w:rPr>
           </w:pPr>
-          <w:hyperlink w:anchor="_Toc536562399" w:history="1">
+          <w:hyperlink w:anchor="_Toc536624316" w:history="1">
             <w:r>
               <w:rPr>
                 <w:rStyle w:val="Hyperlink"/>
@@ -684,7 +684,7 @@
                 <w:noProof/>
                 <w:webHidden/>
               </w:rPr>
-              <w:instrText xml:space="preserve"> PAGEREF _Toc536562399 \h </w:instrText>
+              <w:instrText xml:space="preserve"> PAGEREF _Toc536624316 \h </w:instrText>
             </w:r>
             <w:r>
               <w:rPr>
@@ -728,7 +728,7 @@
               <w:lang w:eastAsia="hr-HR"/>
             </w:rPr>
           </w:pPr>
-          <w:hyperlink w:anchor="_Toc536562400" w:history="1">
+          <w:hyperlink w:anchor="_Toc536624317" w:history="1">
             <w:r>
               <w:rPr>
                 <w:rStyle w:val="Hyperlink"/>
@@ -755,7 +755,7 @@
                 <w:noProof/>
                 <w:webHidden/>
               </w:rPr>
-              <w:instrText xml:space="preserve"> PAGEREF _Toc536562400 \h </w:instrText>
+              <w:instrText xml:space="preserve"> PAGEREF _Toc536624317 \h </w:instrText>
             </w:r>
             <w:r>
               <w:rPr>
@@ -799,7 +799,7 @@
               <w:lang w:eastAsia="hr-HR"/>
             </w:rPr>
           </w:pPr>
-          <w:hyperlink w:anchor="_Toc536562401" w:history="1">
+          <w:hyperlink w:anchor="_Toc536624318" w:history="1">
             <w:r>
               <w:rPr>
                 <w:rStyle w:val="Hyperlink"/>
@@ -826,7 +826,7 @@
                 <w:noProof/>
                 <w:webHidden/>
               </w:rPr>
-              <w:instrText xml:space="preserve"> PAGEREF _Toc536562401 \h </w:instrText>
+              <w:instrText xml:space="preserve"> PAGEREF _Toc536624318 \h </w:instrText>
             </w:r>
             <w:r>
               <w:rPr>
@@ -870,7 +870,7 @@
               <w:lang w:eastAsia="hr-HR"/>
             </w:rPr>
           </w:pPr>
-          <w:hyperlink w:anchor="_Toc536562402" w:history="1">
+          <w:hyperlink w:anchor="_Toc536624319" w:history="1">
             <w:r>
               <w:rPr>
                 <w:rStyle w:val="Hyperlink"/>
@@ -897,7 +897,78 @@
                 <w:noProof/>
                 <w:webHidden/>
               </w:rPr>
-              <w:instrText xml:space="preserve"> PAGEREF _Toc536562402 \h </w:instrText>
+              <w:instrText xml:space="preserve"> PAGEREF _Toc536624319 \h </w:instrText>
+            </w:r>
+            <w:r>
+              <w:rPr>
+                <w:noProof/>
+                <w:webHidden/>
+              </w:rPr>
+            </w:r>
+            <w:r>
+              <w:rPr>
+                <w:noProof/>
+                <w:webHidden/>
+              </w:rPr>
+              <w:fldChar w:fldCharType="separate"/>
+            </w:r>
+            <w:r>
+              <w:rPr>
+                <w:noProof/>
+                <w:webHidden/>
+              </w:rPr>
+              <w:t>15</w:t>
+            </w:r>
+            <w:r>
+              <w:rPr>
+                <w:noProof/>
+                <w:webHidden/>
+              </w:rPr>
+              <w:fldChar w:fldCharType="end"/>
+            </w:r>
+          </w:hyperlink>
+        </w:p>
+        <w:p>
+          <w:pPr>
+            <w:pStyle w:val="TOC1"/>
+            <w:tabs>
+              <w:tab w:val="right" w:leader="dot" w:pos="9062"/>
+            </w:tabs>
+            <w:rPr>
+              <w:rFonts w:asciiTheme="minorHAnsi" w:eastAsiaTheme="minorEastAsia" w:hAnsiTheme="minorHAnsi"/>
+              <w:noProof/>
+              <w:sz w:val="22"/>
+              <w:lang w:eastAsia="hr-HR"/>
+            </w:rPr>
+          </w:pPr>
+          <w:hyperlink w:anchor="_Toc536624320" w:history="1">
+            <w:r>
+              <w:rPr>
+                <w:rStyle w:val="Hyperlink"/>
+                <w:noProof/>
+              </w:rPr>
+              <w:t>Modularizacija</w:t>
+            </w:r>
+            <w:r>
+              <w:rPr>
+                <w:noProof/>
+                <w:webHidden/>
+              </w:rPr>
+              <w:tab/>
+            </w:r>
+            <w:r>
+              <w:rPr>
+                <w:noProof/>
+                <w:webHidden/>
+              </w:rPr>
+              <w:fldChar w:fldCharType="begin"/>
+            </w:r>
+            <w:r>
+              <w:rPr>
+                <w:noProof/>
+                <w:webHidden/>
+              </w:rPr>
+              <w:instrText xml:space="preserve"> PAGEREF _Toc536624320 \h </w:instrText>
             </w:r>
             <w:r>
               <w:rPr>
@@ -941,7 +1012,7 @@
               <w:lang w:eastAsia="hr-HR"/>
             </w:rPr>
           </w:pPr>
-          <w:hyperlink w:anchor="_Toc536562403" w:history="1">
+          <w:hyperlink w:anchor="_Toc536624321" w:history="1">
             <w:r>
               <w:rPr>
                 <w:rStyle w:val="Hyperlink"/>
@@ -968,7 +1039,7 @@
                 <w:noProof/>
                 <w:webHidden/>
               </w:rPr>
-              <w:instrText xml:space="preserve"> PAGEREF _Toc536562403 \h </w:instrText>
+              <w:instrText xml:space="preserve"> PAGEREF _Toc536624321 \h </w:instrText>
             </w:r>
             <w:r>
               <w:rPr>
@@ -988,7 +1059,7 @@
                 <w:noProof/>
                 <w:webHidden/>
               </w:rPr>
-              <w:t>15</w:t>
+              <w:t>16</w:t>
             </w:r>
             <w:r>
               <w:rPr>
@@ -1012,7 +1083,7 @@
               <w:lang w:eastAsia="hr-HR"/>
             </w:rPr>
           </w:pPr>
-          <w:hyperlink w:anchor="_Toc536562404" w:history="1">
+          <w:hyperlink w:anchor="_Toc536624322" w:history="1">
             <w:r>
               <w:rPr>
                 <w:rStyle w:val="Hyperlink"/>
@@ -1039,7 +1110,7 @@
                 <w:noProof/>
                 <w:webHidden/>
               </w:rPr>
-              <w:instrText xml:space="preserve"> PAGEREF _Toc536562404 \h </w:instrText>
+              <w:instrText xml:space="preserve"> PAGEREF _Toc536624322 \h </w:instrText>
             </w:r>
             <w:r>
               <w:rPr>
@@ -1059,7 +1130,7 @@
                 <w:noProof/>
                 <w:webHidden/>
               </w:rPr>
-              <w:t>15</w:t>
+              <w:t>16</w:t>
             </w:r>
             <w:r>
               <w:rPr>
@@ -1083,7 +1154,7 @@
               <w:lang w:eastAsia="hr-HR"/>
             </w:rPr>
           </w:pPr>
-          <w:hyperlink w:anchor="_Toc536562405" w:history="1">
+          <w:hyperlink w:anchor="_Toc536624323" w:history="1">
             <w:r>
               <w:rPr>
                 <w:rStyle w:val="Hyperlink"/>
@@ -1110,7 +1181,7 @@
                 <w:noProof/>
                 <w:webHidden/>
               </w:rPr>
-              <w:instrText xml:space="preserve"> PAGEREF _Toc536562405 \h </w:instrText>
+              <w:instrText xml:space="preserve"> PAGEREF _Toc536624323 \h </w:instrText>
             </w:r>
             <w:r>
               <w:rPr>
@@ -1130,7 +1201,149 @@
                 <w:noProof/>
                 <w:webHidden/>
               </w:rPr>
-              <w:t>15</w:t>
+              <w:t>16</w:t>
+            </w:r>
+            <w:r>
+              <w:rPr>
+                <w:noProof/>
+                <w:webHidden/>
+              </w:rPr>
+              <w:fldChar w:fldCharType="end"/>
+            </w:r>
+          </w:hyperlink>
+        </w:p>
+        <w:p>
+          <w:pPr>
+            <w:pStyle w:val="TOC2"/>
+            <w:tabs>
+              <w:tab w:val="right" w:leader="dot" w:pos="9062"/>
+            </w:tabs>
+            <w:rPr>
+              <w:rFonts w:asciiTheme="minorHAnsi" w:eastAsiaTheme="minorEastAsia" w:hAnsiTheme="minorHAnsi"/>
+              <w:noProof/>
+              <w:sz w:val="22"/>
+              <w:lang w:eastAsia="hr-HR"/>
+            </w:rPr>
+          </w:pPr>
+          <w:hyperlink w:anchor="_Toc536624324" w:history="1">
+            <w:r>
+              <w:rPr>
+                <w:rStyle w:val="Hyperlink"/>
+                <w:noProof/>
+              </w:rPr>
+              <w:t>Modul passwordrecord</w:t>
+            </w:r>
+            <w:r>
+              <w:rPr>
+                <w:noProof/>
+                <w:webHidden/>
+              </w:rPr>
+              <w:tab/>
+            </w:r>
+            <w:r>
+              <w:rPr>
+                <w:noProof/>
+                <w:webHidden/>
+              </w:rPr>
+              <w:fldChar w:fldCharType="begin"/>
+            </w:r>
+            <w:r>
+              <w:rPr>
+                <w:noProof/>
+                <w:webHidden/>
+              </w:rPr>
+              <w:instrText xml:space="preserve"> PAGEREF _Toc536624324 \h </w:instrText>
+            </w:r>
+            <w:r>
+              <w:rPr>
+                <w:noProof/>
+                <w:webHidden/>
+              </w:rPr>
+            </w:r>
+            <w:r>
+              <w:rPr>
+                <w:noProof/>
+                <w:webHidden/>
+              </w:rPr>
+              <w:fldChar w:fldCharType="separate"/>
+            </w:r>
+            <w:r>
+              <w:rPr>
+                <w:noProof/>
+                <w:webHidden/>
+              </w:rPr>
+              <w:t>16</w:t>
+            </w:r>
+            <w:r>
+              <w:rPr>
+                <w:noProof/>
+                <w:webHidden/>
+              </w:rPr>
+              <w:fldChar w:fldCharType="end"/>
+            </w:r>
+          </w:hyperlink>
+        </w:p>
+        <w:p>
+          <w:pPr>
+            <w:pStyle w:val="TOC2"/>
+            <w:tabs>
+              <w:tab w:val="right" w:leader="dot" w:pos="9062"/>
+            </w:tabs>
+            <w:rPr>
+              <w:rFonts w:asciiTheme="minorHAnsi" w:eastAsiaTheme="minorEastAsia" w:hAnsiTheme="minorHAnsi"/>
+              <w:noProof/>
+              <w:sz w:val="22"/>
+              <w:lang w:eastAsia="hr-HR"/>
+            </w:rPr>
+          </w:pPr>
+          <w:hyperlink w:anchor="_Toc536624325" w:history="1">
+            <w:r>
+              <w:rPr>
+                <w:rStyle w:val="Hyperlink"/>
+                <w:noProof/>
+              </w:rPr>
+              <w:t>Dijagram modula</w:t>
+            </w:r>
+            <w:r>
+              <w:rPr>
+                <w:noProof/>
+                <w:webHidden/>
+              </w:rPr>
+              <w:tab/>
+            </w:r>
+            <w:r>
+              <w:rPr>
+                <w:noProof/>
+                <w:webHidden/>
+              </w:rPr>
+              <w:fldChar w:fldCharType="begin"/>
+            </w:r>
+            <w:r>
+              <w:rPr>
+                <w:noProof/>
+                <w:webHidden/>
+              </w:rPr>
+              <w:instrText xml:space="preserve"> PAGEREF _Toc536624325 \h </w:instrText>
+            </w:r>
+            <w:r>
+              <w:rPr>
+                <w:noProof/>
+                <w:webHidden/>
+              </w:rPr>
+            </w:r>
+            <w:r>
+              <w:rPr>
+                <w:noProof/>
+                <w:webHidden/>
+              </w:rPr>
+              <w:fldChar w:fldCharType="separate"/>
+            </w:r>
+            <w:r>
+              <w:rPr>
+                <w:noProof/>
+                <w:webHidden/>
+              </w:rPr>
+              <w:t>17</w:t>
             </w:r>
             <w:r>
               <w:rPr>
@@ -1154,7 +1367,7 @@
               <w:lang w:eastAsia="hr-HR"/>
             </w:rPr>
           </w:pPr>
-          <w:hyperlink w:anchor="_Toc536562406" w:history="1">
+          <w:hyperlink w:anchor="_Toc536624326" w:history="1">
             <w:r>
               <w:rPr>
                 <w:rStyle w:val="Hyperlink"/>
@@ -1181,7 +1394,7 @@
                 <w:noProof/>
                 <w:webHidden/>
               </w:rPr>
-              <w:instrText xml:space="preserve"> PAGEREF _Toc536562406 \h </w:instrText>
+              <w:instrText xml:space="preserve"> PAGEREF _Toc536624326 \h </w:instrText>
             </w:r>
             <w:r>
               <w:rPr>
@@ -1201,7 +1414,7 @@
                 <w:noProof/>
                 <w:webHidden/>
               </w:rPr>
-              <w:t>16</w:t>
+              <w:t>17</w:t>
             </w:r>
             <w:r>
               <w:rPr>
@@ -1225,7 +1438,7 @@
               <w:lang w:eastAsia="hr-HR"/>
             </w:rPr>
           </w:pPr>
-          <w:hyperlink w:anchor="_Toc536562407" w:history="1">
+          <w:hyperlink w:anchor="_Toc536624327" w:history="1">
             <w:r>
               <w:rPr>
                 <w:rStyle w:val="Hyperlink"/>
@@ -1252,7 +1465,7 @@
                 <w:noProof/>
                 <w:webHidden/>
               </w:rPr>
-              <w:instrText xml:space="preserve"> PAGEREF _Toc536562407 \h </w:instrText>
+              <w:instrText xml:space="preserve"> PAGEREF _Toc536624327 \h </w:instrText>
             </w:r>
             <w:r>
               <w:rPr>
@@ -1272,7 +1485,7 @@
                 <w:noProof/>
                 <w:webHidden/>
               </w:rPr>
-              <w:t>17</w:t>
+              <w:t>18</w:t>
             </w:r>
             <w:r>
               <w:rPr>
@@ -1296,7 +1509,7 @@
               <w:lang w:eastAsia="hr-HR"/>
             </w:rPr>
           </w:pPr>
-          <w:hyperlink w:anchor="_Toc536562408" w:history="1">
+          <w:hyperlink w:anchor="_Toc536624328" w:history="1">
             <w:r>
               <w:rPr>
                 <w:rStyle w:val="Hyperlink"/>
@@ -1323,7 +1536,7 @@
                 <w:noProof/>
                 <w:webHidden/>
               </w:rPr>
-              <w:instrText xml:space="preserve"> PAGEREF _Toc536562408 \h </w:instrText>
+              <w:instrText xml:space="preserve"> PAGEREF _Toc536624328 \h </w:instrText>
             </w:r>
             <w:r>
               <w:rPr>
@@ -1343,7 +1556,7 @@
                 <w:noProof/>
                 <w:webHidden/>
               </w:rPr>
-              <w:t>17</w:t>
+              <w:t>18</w:t>
             </w:r>
             <w:r>
               <w:rPr>
@@ -1367,7 +1580,7 @@
               <w:lang w:eastAsia="hr-HR"/>
             </w:rPr>
           </w:pPr>
-          <w:hyperlink w:anchor="_Toc536562409" w:history="1">
+          <w:hyperlink w:anchor="_Toc536624329" w:history="1">
             <w:r>
               <w:rPr>
                 <w:rStyle w:val="Hyperlink"/>
@@ -1394,7 +1607,7 @@
                 <w:noProof/>
                 <w:webHidden/>
               </w:rPr>
-              <w:instrText xml:space="preserve"> PAGEREF _Toc536562409 \h </w:instrText>
+              <w:instrText xml:space="preserve"> PAGEREF _Toc536624329 \h </w:instrText>
             </w:r>
             <w:r>
               <w:rPr>
@@ -1414,7 +1627,7 @@
                 <w:noProof/>
                 <w:webHidden/>
               </w:rPr>
-              <w:t>17</w:t>
+              <w:t>18</w:t>
             </w:r>
             <w:r>
               <w:rPr>
@@ -1438,7 +1651,7 @@
               <w:lang w:eastAsia="hr-HR"/>
             </w:rPr>
           </w:pPr>
-          <w:hyperlink w:anchor="_Toc536562410" w:history="1">
+          <w:hyperlink w:anchor="_Toc536624330" w:history="1">
             <w:r>
               <w:rPr>
                 <w:rStyle w:val="Hyperlink"/>
@@ -1465,7 +1678,7 @@
                 <w:noProof/>
                 <w:webHidden/>
               </w:rPr>
-              <w:instrText xml:space="preserve"> PAGEREF _Toc536562410 \h </w:instrText>
+              <w:instrText xml:space="preserve"> PAGEREF _Toc536624330 \h </w:instrText>
             </w:r>
             <w:r>
               <w:rPr>
@@ -1485,7 +1698,7 @@
                 <w:noProof/>
                 <w:webHidden/>
               </w:rPr>
-              <w:t>18</w:t>
+              <w:t>19</w:t>
             </w:r>
             <w:r>
               <w:rPr>
@@ -1509,7 +1722,7 @@
               <w:lang w:eastAsia="hr-HR"/>
             </w:rPr>
           </w:pPr>
-          <w:hyperlink w:anchor="_Toc536562411" w:history="1">
+          <w:hyperlink w:anchor="_Toc536624331" w:history="1">
             <w:r>
               <w:rPr>
                 <w:rStyle w:val="Hyperlink"/>
@@ -1536,7 +1749,7 @@
                 <w:noProof/>
                 <w:webHidden/>
               </w:rPr>
-              <w:instrText xml:space="preserve"> PAGEREF _Toc536562411 \h </w:instrText>
+              <w:instrText xml:space="preserve"> PAGEREF _Toc536624331 \h </w:instrText>
             </w:r>
             <w:r>
               <w:rPr>
@@ -1580,7 +1793,7 @@
               <w:lang w:eastAsia="hr-HR"/>
             </w:rPr>
           </w:pPr>
-          <w:hyperlink w:anchor="_Toc536562412" w:history="1">
+          <w:hyperlink w:anchor="_Toc536624332" w:history="1">
             <w:r>
               <w:rPr>
                 <w:rStyle w:val="Hyperlink"/>
@@ -1607,7 +1820,7 @@
                 <w:noProof/>
                 <w:webHidden/>
               </w:rPr>
-              <w:instrText xml:space="preserve"> PAGEREF _Toc536562412 \h </w:instrText>
+              <w:instrText xml:space="preserve"> PAGEREF _Toc536624332 \h </w:instrText>
             </w:r>
             <w:r>
               <w:rPr>
@@ -1627,7 +1840,7 @@
                 <w:noProof/>
                 <w:webHidden/>
               </w:rPr>
-              <w:t>23</w:t>
+              <w:t>22</w:t>
             </w:r>
             <w:r>
               <w:rPr>
@@ -1651,13 +1864,13 @@
               <w:lang w:eastAsia="hr-HR"/>
             </w:rPr>
           </w:pPr>
-          <w:hyperlink w:anchor="_Toc536562413" w:history="1">
+          <w:hyperlink w:anchor="_Toc536624333" w:history="1">
             <w:r>
               <w:rPr>
                 <w:rStyle w:val="Hyperlink"/>
                 <w:noProof/>
               </w:rPr>
-              <w:t>Dijagrami klasa modula</w:t>
+              <w:t>Dijagrami modula</w:t>
             </w:r>
             <w:r>
               <w:rPr>
@@ -1678,7 +1891,7 @@
                 <w:noProof/>
                 <w:webHidden/>
               </w:rPr>
-              <w:instrText xml:space="preserve"> PAGEREF _Toc536562413 \h </w:instrText>
+              <w:instrText xml:space="preserve"> PAGEREF _Toc536624333 \h </w:instrText>
             </w:r>
             <w:r>
               <w:rPr>
@@ -1698,7 +1911,7 @@
                 <w:noProof/>
                 <w:webHidden/>
               </w:rPr>
-              <w:t>23</w:t>
+              <w:t>24</w:t>
             </w:r>
             <w:r>
               <w:rPr>
@@ -1722,7 +1935,7 @@
               <w:lang w:eastAsia="hr-HR"/>
             </w:rPr>
           </w:pPr>
-          <w:hyperlink w:anchor="_Toc536562414" w:history="1">
+          <w:hyperlink w:anchor="_Toc536624334" w:history="1">
             <w:r>
               <w:rPr>
                 <w:rStyle w:val="Hyperlink"/>
@@ -1749,7 +1962,7 @@
                 <w:noProof/>
                 <w:webHidden/>
               </w:rPr>
-              <w:instrText xml:space="preserve"> PAGEREF _Toc536562414 \h </w:instrText>
+              <w:instrText xml:space="preserve"> PAGEREF _Toc536624334 \h </w:instrText>
             </w:r>
             <w:r>
               <w:rPr>
@@ -1769,7 +1982,7 @@
                 <w:noProof/>
                 <w:webHidden/>
               </w:rPr>
-              <w:t>24</w:t>
+              <w:t>25</w:t>
             </w:r>
             <w:r>
               <w:rPr>
@@ -1793,7 +2006,7 @@
               <w:lang w:eastAsia="hr-HR"/>
             </w:rPr>
           </w:pPr>
-          <w:hyperlink w:anchor="_Toc536562415" w:history="1">
+          <w:hyperlink w:anchor="_Toc536624335" w:history="1">
             <w:r>
               <w:rPr>
                 <w:rStyle w:val="Hyperlink"/>
@@ -1820,7 +2033,7 @@
                 <w:noProof/>
                 <w:webHidden/>
               </w:rPr>
-              <w:instrText xml:space="preserve"> PAGEREF _Toc536562415 \h </w:instrText>
+              <w:instrText xml:space="preserve"> PAGEREF _Toc536624335 \h </w:instrText>
             </w:r>
             <w:r>
               <w:rPr>
@@ -1864,7 +2077,7 @@
               <w:lang w:eastAsia="hr-HR"/>
             </w:rPr>
           </w:pPr>
-          <w:hyperlink w:anchor="_Toc536562416" w:history="1">
+          <w:hyperlink w:anchor="_Toc536624336" w:history="1">
             <w:r>
               <w:rPr>
                 <w:rStyle w:val="Hyperlink"/>
@@ -1891,7 +2104,7 @@
                 <w:noProof/>
                 <w:webHidden/>
               </w:rPr>
-              <w:instrText xml:space="preserve"> PAGEREF _Toc536562416 \h </w:instrText>
+              <w:instrText xml:space="preserve"> PAGEREF _Toc536624336 \h </w:instrText>
             </w:r>
             <w:r>
               <w:rPr>
@@ -1970,7 +2183,7 @@
       <w:pPr>
         <w:pStyle w:val="Heading1"/>
       </w:pPr>
-      <w:bookmarkStart w:id="1" w:name="_Toc536562396"/>
+      <w:bookmarkStart w:id="1" w:name="_Toc536624313"/>
       <w:r>
         <w:lastRenderedPageBreak/>
         <w:t>Projektna dokumentacija</w:t>
@@ -1982,7 +2195,7 @@
       <w:pPr>
         <w:pStyle w:val="Heading2"/>
       </w:pPr>
-      <w:bookmarkStart w:id="2" w:name="_Toc536562397"/>
+      <w:bookmarkStart w:id="2" w:name="_Toc536624314"/>
       <w:r>
         <w:t>Opis projekta</w:t>
       </w:r>
@@ -2059,7 +2272,7 @@
       <w:pPr>
         <w:pStyle w:val="Heading2"/>
       </w:pPr>
-      <w:bookmarkStart w:id="3" w:name="_Toc536562398"/>
+      <w:bookmarkStart w:id="3" w:name="_Toc536624315"/>
       <w:r>
         <w:lastRenderedPageBreak/>
         <w:t>Korisnički zahtjevi</w:t>
@@ -2418,7 +2631,7 @@
       <w:pPr>
         <w:pStyle w:val="Heading1"/>
       </w:pPr>
-      <w:bookmarkStart w:id="4" w:name="_Toc536562399"/>
+      <w:bookmarkStart w:id="4" w:name="_Toc536624316"/>
       <w:r>
         <w:lastRenderedPageBreak/>
         <w:t>Skice ekrana aplikacije</w:t>
@@ -3577,7 +3790,7 @@
       <w:pPr>
         <w:pStyle w:val="Heading1"/>
       </w:pPr>
-      <w:bookmarkStart w:id="5" w:name="_Toc536562400"/>
+      <w:bookmarkStart w:id="5" w:name="_Toc536624317"/>
       <w:r>
         <w:lastRenderedPageBreak/>
         <w:t>Arhitektura aplikacije</w:t>
@@ -4903,10 +5116,7 @@
                   <w:txbxContent>
                     <w:p>
                       <w:r>
-                        <w:t xml:space="preserve">Baza </w:t>
-                      </w:r>
-                      <w:r>
-                        <w:t>podataka</w:t>
+                        <w:t>Baza podataka</w:t>
                       </w:r>
                     </w:p>
                   </w:txbxContent>
@@ -4994,10 +5204,7 @@
                   <w:txbxContent>
                     <w:p>
                       <w:r>
-                        <w:t xml:space="preserve">Web </w:t>
-                      </w:r>
-                      <w:r>
-                        <w:t>servis</w:t>
+                        <w:t>Web servis</w:t>
                       </w:r>
                     </w:p>
                   </w:txbxContent>
@@ -5020,7 +5227,7 @@
       <w:pPr>
         <w:pStyle w:val="Heading1"/>
       </w:pPr>
-      <w:bookmarkStart w:id="6" w:name="_Toc536562401"/>
+      <w:bookmarkStart w:id="6" w:name="_Toc536624318"/>
       <w:r>
         <w:lastRenderedPageBreak/>
         <w:t>Baza podataka</w:t>
@@ -5394,7 +5601,7 @@
       <w:pPr>
         <w:pStyle w:val="Heading1"/>
       </w:pPr>
-      <w:bookmarkStart w:id="7" w:name="_Toc536562402"/>
+      <w:bookmarkStart w:id="7" w:name="_Toc536624319"/>
       <w:r>
         <w:lastRenderedPageBreak/>
         <w:t>Struktura aplikacije</w:t>
@@ -5457,13 +5664,265 @@
     </w:p>
     <w:p>
       <w:pPr>
+        <w:pStyle w:val="Heading1"/>
+      </w:pPr>
+      <w:bookmarkStart w:id="8" w:name="_Toc536624320"/>
+      <w:r>
+        <w:t>Modularizacija</w:t>
+      </w:r>
+      <w:bookmarkEnd w:id="8"/>
+    </w:p>
+    <w:p/>
+    <w:p>
+      <w:pPr>
+        <w:spacing w:line="360" w:lineRule="auto"/>
+        <w:ind w:firstLine="360"/>
+        <w:jc w:val="both"/>
+        <w:rPr>
+          <w:rFonts w:cs="Times New Roman"/>
+          <w:szCs w:val="24"/>
+        </w:rPr>
+      </w:pPr>
+      <w:r>
+        <w:rPr>
+          <w:rFonts w:cs="Times New Roman"/>
+          <w:szCs w:val="24"/>
+        </w:rPr>
+        <w:t xml:space="preserve">Modularno programiranje je tehnika projektiranja softvera koja naglašava odvajanje funkcionalnosti programa </w:t>
+      </w:r>
+      <w:r>
+        <w:rPr>
+          <w:rFonts w:cs="Times New Roman"/>
+          <w:szCs w:val="24"/>
+        </w:rPr>
+        <w:t>u</w:t>
+      </w:r>
+      <w:r>
+        <w:rPr>
+          <w:rFonts w:cs="Times New Roman"/>
+          <w:szCs w:val="24"/>
+        </w:rPr>
+        <w:t xml:space="preserve"> neovisn</w:t>
+      </w:r>
+      <w:r>
+        <w:rPr>
+          <w:rFonts w:cs="Times New Roman"/>
+          <w:szCs w:val="24"/>
+        </w:rPr>
+        <w:t>e</w:t>
+      </w:r>
+      <w:r>
+        <w:rPr>
+          <w:rFonts w:cs="Times New Roman"/>
+          <w:szCs w:val="24"/>
+        </w:rPr>
+        <w:t>, zamjenjivi</w:t>
+      </w:r>
+      <w:r>
+        <w:rPr>
+          <w:rFonts w:cs="Times New Roman"/>
+          <w:szCs w:val="24"/>
+        </w:rPr>
+        <w:t>e</w:t>
+      </w:r>
+      <w:r>
+        <w:rPr>
+          <w:rFonts w:cs="Times New Roman"/>
+          <w:szCs w:val="24"/>
+        </w:rPr>
+        <w:t xml:space="preserve"> modul</w:t>
+      </w:r>
+      <w:r>
+        <w:rPr>
+          <w:rFonts w:cs="Times New Roman"/>
+          <w:szCs w:val="24"/>
+        </w:rPr>
+        <w:t>e</w:t>
+      </w:r>
+      <w:r>
+        <w:rPr>
+          <w:rFonts w:cs="Times New Roman"/>
+          <w:szCs w:val="24"/>
+        </w:rPr>
+        <w:t>, tako da svaki sadrži sve što je potrebno za izvršavanje samo jednog aspekta željene funkcionalnosti.</w:t>
+      </w:r>
+      <w:r>
+        <w:rPr>
+          <w:rFonts w:cs="Times New Roman"/>
+          <w:szCs w:val="24"/>
+        </w:rPr>
+        <w:t xml:space="preserve"> Naš projekt se sastoji </w:t>
+      </w:r>
+      <w:r>
+        <w:rPr>
+          <w:rFonts w:cs="Times New Roman"/>
+          <w:szCs w:val="24"/>
+        </w:rPr>
+        <w:t xml:space="preserve">od </w:t>
+      </w:r>
+      <w:r>
+        <w:rPr>
+          <w:rFonts w:cs="Times New Roman"/>
+          <w:szCs w:val="24"/>
+        </w:rPr>
+        <w:t>pet</w:t>
+      </w:r>
+      <w:r>
+        <w:rPr>
+          <w:rFonts w:cs="Times New Roman"/>
+          <w:szCs w:val="24"/>
+        </w:rPr>
+        <w:t xml:space="preserve"> modula (app, core</w:t>
+      </w:r>
+      <w:r>
+        <w:rPr>
+          <w:rFonts w:cs="Times New Roman"/>
+          <w:szCs w:val="24"/>
+        </w:rPr>
+        <w:t xml:space="preserve">, </w:t>
+      </w:r>
+      <w:r>
+        <w:rPr>
+          <w:rFonts w:cs="Times New Roman"/>
+          <w:szCs w:val="24"/>
+        </w:rPr>
+        <w:t>webservice</w:t>
+      </w:r>
+      <w:r>
+        <w:rPr>
+          <w:rFonts w:cs="Times New Roman"/>
+          <w:szCs w:val="24"/>
+        </w:rPr>
+        <w:t>,</w:t>
+      </w:r>
+      <w:r>
+        <w:rPr>
+          <w:rFonts w:cs="Times New Roman"/>
+          <w:szCs w:val="24"/>
+        </w:rPr>
+        <w:t xml:space="preserve"> passwordrecord</w:t>
+      </w:r>
+      <w:r>
+        <w:rPr>
+          <w:rFonts w:cs="Times New Roman"/>
+          <w:szCs w:val="24"/>
+        </w:rPr>
+        <w:t xml:space="preserve"> i facerecognition</w:t>
+      </w:r>
+      <w:r>
+        <w:rPr>
+          <w:rFonts w:cs="Times New Roman"/>
+          <w:szCs w:val="24"/>
+        </w:rPr>
+        <w:t>).</w:t>
+      </w:r>
+      <w:r>
+        <w:rPr>
+          <w:rFonts w:cs="Times New Roman"/>
+          <w:szCs w:val="24"/>
+        </w:rPr>
+        <w:t xml:space="preserve"> </w:t>
+      </w:r>
+      <w:r>
+        <w:rPr>
+          <w:rFonts w:cs="Times New Roman"/>
+          <w:szCs w:val="24"/>
+        </w:rPr>
+        <w:t>Unutar app modula nalaze se paketi i klase potrebni za sam prikaz podataka, obradu podataka, listeneri za web servis i nekoliko paketa. Unutar core modula nalaze se klase koje su potrebne app i core modulu. Nalaze se upravo tu jer se većina tih klasa koristi kod parsiranja podataka sa web servisa, a slijedno tome koriste se i za kreiranje, ažuriranje ili slanje podataka unutar app modula. Modul web service služi za dohvaćanje i slanje podataka na php web servis.</w:t>
+      </w:r>
+      <w:r>
+        <w:rPr>
+          <w:rFonts w:cs="Times New Roman"/>
+          <w:szCs w:val="24"/>
+        </w:rPr>
+        <w:t xml:space="preserve"> Modul passwordrecord služi za evidenciju prisustva pomoću lozinke koju generira profesor.</w:t>
+      </w:r>
+      <w:r>
+        <w:rPr>
+          <w:rFonts w:cs="Times New Roman"/>
+          <w:szCs w:val="24"/>
+        </w:rPr>
+        <w:t xml:space="preserve"> Modul facerecognition služi za evidentiranje prisustva studenata pomoću prepoznavanja lica. </w:t>
+      </w:r>
+    </w:p>
+    <w:p>
+      <w:pPr>
+        <w:spacing w:line="360" w:lineRule="auto"/>
+        <w:ind w:firstLine="360"/>
+        <w:jc w:val="both"/>
+        <w:rPr>
+          <w:rStyle w:val="tlid-translation"/>
+        </w:rPr>
+      </w:pPr>
+      <w:r>
+        <w:rPr>
+          <w:rStyle w:val="tlid-translation"/>
+        </w:rPr>
+        <w:t>Modulsko sučelje izražava elemente koji su navedeni i potrebni za modul. Elementi definirani u sučelju mogu se otkriti drugim modulima. Implementacija sadrži radni kod koji odgovara elementima deklariranim u sučelju.</w:t>
+      </w:r>
+      <w:r>
+        <w:rPr>
+          <w:rStyle w:val="tlid-translation"/>
+        </w:rPr>
+        <w:t xml:space="preserve"> U našem slučaju, sučelje sadrži metodu za prosljeđivanje podataka u modul</w:t>
+      </w:r>
+      <w:r>
+        <w:rPr>
+          <w:rStyle w:val="tlid-translation"/>
+        </w:rPr>
+        <w:t xml:space="preserve"> i </w:t>
+      </w:r>
+      <w:r>
+        <w:rPr>
+          <w:rStyle w:val="tlid-translation"/>
+        </w:rPr>
+        <w:t>metodu za prosljeđivanje podataka iz modula.</w:t>
+      </w:r>
+    </w:p>
+    <w:p>
+      <w:pPr>
+        <w:spacing w:line="360" w:lineRule="auto"/>
+        <w:ind w:firstLine="360"/>
+        <w:jc w:val="both"/>
+        <w:rPr>
+          <w:rFonts w:cs="Times New Roman"/>
+          <w:szCs w:val="24"/>
+        </w:rPr>
+      </w:pPr>
+      <w:r>
+        <w:rPr>
+          <w:rStyle w:val="tlid-translation"/>
+        </w:rPr>
+        <w:t>Modularno programiranje usko je povezano sa strukturiranim programiranjem i objektno orijentiranim programiranjem, a svi imaju isti cilj olakšati izgradnju velikih softverskih programa i sustava dekompozicijom na manje komade</w:t>
+      </w:r>
+      <w:r>
+        <w:rPr>
+          <w:rStyle w:val="tlid-translation"/>
+        </w:rPr>
+        <w:t>.</w:t>
+      </w:r>
+    </w:p>
+    <w:p>
+      <w:pPr>
+        <w:spacing w:line="360" w:lineRule="auto"/>
+        <w:ind w:firstLine="360"/>
+        <w:jc w:val="both"/>
+        <w:rPr>
+          <w:rFonts w:cs="Times New Roman"/>
+          <w:szCs w:val="24"/>
+        </w:rPr>
+      </w:pPr>
+    </w:p>
+    <w:p>
+      <w:pPr>
         <w:pStyle w:val="Heading2"/>
       </w:pPr>
-      <w:bookmarkStart w:id="8" w:name="_Toc536562403"/>
-      <w:r>
+      <w:bookmarkStart w:id="9" w:name="_Toc536624321"/>
+      <w:r>
+        <w:lastRenderedPageBreak/>
         <w:t>Modul app</w:t>
       </w:r>
-      <w:bookmarkEnd w:id="8"/>
+      <w:bookmarkEnd w:id="9"/>
     </w:p>
     <w:p/>
     <w:p>
@@ -5611,14 +6070,14 @@
       <w:pPr>
         <w:pStyle w:val="Heading2"/>
       </w:pPr>
-      <w:bookmarkStart w:id="9" w:name="_Toc536562404"/>
+      <w:bookmarkStart w:id="10" w:name="_Toc536624322"/>
       <w:r>
         <w:t xml:space="preserve">Modul </w:t>
       </w:r>
       <w:r>
         <w:t>core</w:t>
       </w:r>
-      <w:bookmarkEnd w:id="9"/>
+      <w:bookmarkEnd w:id="10"/>
     </w:p>
     <w:p/>
     <w:p>
@@ -5671,11 +6130,11 @@
       <w:pPr>
         <w:pStyle w:val="Heading2"/>
       </w:pPr>
-      <w:bookmarkStart w:id="10" w:name="_Toc536562405"/>
+      <w:bookmarkStart w:id="11" w:name="_Toc536624323"/>
       <w:r>
         <w:t>Modul webservice</w:t>
       </w:r>
-      <w:bookmarkEnd w:id="10"/>
+      <w:bookmarkEnd w:id="11"/>
     </w:p>
     <w:p/>
     <w:p>
@@ -5707,39 +6166,108 @@
           <w:rFonts w:cs="Times New Roman"/>
           <w:szCs w:val="24"/>
         </w:rPr>
-        <w:t xml:space="preserve">evu koji se generira, ali i za handlanje </w:t>
-      </w:r>
-      <w:r>
+        <w:t>evu koji se generira, ali i za handlanje odgovora koji nam web servis vraća i njihovo prosljeđivanje listeneru, tj konkretno sučelju SasWebServiceHandlerer.</w:t>
+      </w:r>
+    </w:p>
+    <w:p>
+      <w:pPr>
+        <w:pStyle w:val="Heading2"/>
+      </w:pPr>
+      <w:bookmarkStart w:id="12" w:name="_Toc536624324"/>
+      <w:r>
+        <w:t>Modul passwordrecord</w:t>
+      </w:r>
+      <w:bookmarkEnd w:id="12"/>
+    </w:p>
+    <w:p/>
+    <w:p>
+      <w:pPr>
+        <w:spacing w:line="360" w:lineRule="auto"/>
+        <w:ind w:firstLine="708"/>
+        <w:jc w:val="both"/>
         <w:rPr>
           <w:rFonts w:cs="Times New Roman"/>
           <w:szCs w:val="24"/>
         </w:rPr>
+      </w:pPr>
+      <w:r>
+        <w:rPr>
+          <w:rFonts w:cs="Times New Roman"/>
+          <w:szCs w:val="24"/>
+        </w:rPr>
+        <w:t xml:space="preserve">Modul „passwordrecord“ </w:t>
+      </w:r>
+      <w:r>
+        <w:rPr>
+          <w:rFonts w:cs="Times New Roman"/>
+          <w:szCs w:val="24"/>
+        </w:rPr>
+        <w:t xml:space="preserve">sadrži pakete </w:t>
+      </w:r>
+      <w:r>
+        <w:rPr>
+          <w:rFonts w:cs="Times New Roman"/>
+          <w:szCs w:val="24"/>
+        </w:rPr>
+        <w:t>„loaders“, „responses“, „profesor“, „student“ i klase „SasWebService“, SasWebServiceCaller“ i „SasWebServiceHandler“. Paket „profesor“ sadrži klasu „GeneratePassword“ kojom profesor generira lozinku</w:t>
+      </w:r>
+      <w:r>
+        <w:rPr>
+          <w:rFonts w:cs="Times New Roman"/>
+          <w:szCs w:val="24"/>
+        </w:rPr>
+        <w:t xml:space="preserve"> na temelju podataka koji se dobe iz „app“ modula preko sučelja.</w:t>
+      </w:r>
+      <w:r>
+        <w:rPr>
+          <w:rFonts w:cs="Times New Roman"/>
+          <w:szCs w:val="24"/>
+        </w:rPr>
+        <w:t>.</w:t>
+      </w:r>
+      <w:r>
+        <w:rPr>
+          <w:rFonts w:cs="Times New Roman"/>
+          <w:szCs w:val="24"/>
+        </w:rPr>
+        <w:t xml:space="preserve"> Paket „student“ sadrži klasu „SubmitAttendance“ koja vraća „app“ modulu studenta koji je prisutan preko sučelja. </w:t>
+      </w:r>
+      <w:r>
+        <w:rPr>
+          <w:rFonts w:cs="Times New Roman"/>
+          <w:szCs w:val="24"/>
+        </w:rPr>
+        <w:t xml:space="preserve"> Preostale klase služe za komunikaciju sa Web servisom.</w:t>
+      </w:r>
+    </w:p>
+    <w:p>
+      <w:pPr>
+        <w:pStyle w:val="Heading1"/>
+      </w:pPr>
+      <w:bookmarkStart w:id="13" w:name="_Toc536547093"/>
+      <w:bookmarkStart w:id="14" w:name="_Toc536624326"/>
+      <w:bookmarkStart w:id="15" w:name="_GoBack"/>
+      <w:bookmarkEnd w:id="15"/>
+      <w:r>
         <w:lastRenderedPageBreak/>
-        <w:t>odgovora koji nam web servis vraća i njihovo prosljeđivanje listeneru, tj konkretno sučelju SasWebServiceHandlerer.</w:t>
-      </w:r>
-    </w:p>
-    <w:p>
-      <w:pPr>
-        <w:pStyle w:val="Heading2"/>
-      </w:pPr>
-      <w:r>
-        <w:t>Dijagram modula</w:t>
-      </w:r>
+        <w:t>Dijagram slučajeva aktivnosti</w:t>
+      </w:r>
+      <w:bookmarkEnd w:id="13"/>
+      <w:bookmarkEnd w:id="14"/>
     </w:p>
     <w:p>
       <w:pPr>
         <w:keepNext/>
-        <w:jc w:val="center"/>
       </w:pPr>
       <w:r>
         <w:rPr>
           <w:noProof/>
         </w:rPr>
         <w:drawing>
-          <wp:inline distT="0" distB="0" distL="0" distR="0" wp14:anchorId="216DAE90" wp14:editId="07CE9B3D">
-            <wp:extent cx="3924300" cy="2590800"/>
-            <wp:effectExtent l="0" t="0" r="0" b="0"/>
-            <wp:docPr id="30" name="Picture 30"/>
+          <wp:inline distT="0" distB="0" distL="0" distR="0" wp14:anchorId="1B70B3C7" wp14:editId="4DAD8BDE">
+            <wp:extent cx="5760720" cy="4551680"/>
+            <wp:effectExtent l="0" t="0" r="0" b="1270"/>
+            <wp:docPr id="6" name="Picture 6"/>
             <wp:cNvGraphicFramePr>
               <a:graphicFrameLocks xmlns:a="http://schemas.openxmlformats.org/drawingml/2006/main" noChangeAspect="1"/>
             </wp:cNvGraphicFramePr>
@@ -5759,106 +6287,6 @@
                   <pic:spPr>
                     <a:xfrm>
                       <a:off x="0" y="0"/>
-                      <a:ext cx="3924300" cy="2590800"/>
-                    </a:xfrm>
-                    <a:prstGeom prst="rect">
-                      <a:avLst/>
-                    </a:prstGeom>
-                  </pic:spPr>
-                </pic:pic>
-              </a:graphicData>
-            </a:graphic>
-          </wp:inline>
-        </w:drawing>
-      </w:r>
-    </w:p>
-    <w:p>
-      <w:pPr>
-        <w:pStyle w:val="Caption"/>
-        <w:jc w:val="center"/>
-      </w:pPr>
-      <w:r>
-        <w:t xml:space="preserve">Slika </w:t>
-      </w:r>
-      <w:r>
-        <w:rPr>
-          <w:noProof/>
-        </w:rPr>
-        <w:fldChar w:fldCharType="begin"/>
-      </w:r>
-      <w:r>
-        <w:rPr>
-          <w:noProof/>
-        </w:rPr>
-        <w:instrText xml:space="preserve"> SEQ Slika \* ARABIC </w:instrText>
-      </w:r>
-      <w:r>
-        <w:rPr>
-          <w:noProof/>
-        </w:rPr>
-        <w:fldChar w:fldCharType="separate"/>
-      </w:r>
-      <w:r>
-        <w:rPr>
-          <w:noProof/>
-        </w:rPr>
-        <w:t>2</w:t>
-      </w:r>
-      <w:r>
-        <w:rPr>
-          <w:noProof/>
-        </w:rPr>
-        <w:fldChar w:fldCharType="end"/>
-      </w:r>
-      <w:r>
-        <w:t>. Dijagram modula</w:t>
-      </w:r>
-    </w:p>
-    <w:p>
-      <w:pPr>
-        <w:pStyle w:val="Heading1"/>
-      </w:pPr>
-      <w:bookmarkStart w:id="11" w:name="_Toc536547093"/>
-      <w:bookmarkStart w:id="12" w:name="_Toc536562406"/>
-      <w:r>
-        <w:lastRenderedPageBreak/>
-        <w:t>Dijagram slučajeva aktivnosti</w:t>
-      </w:r>
-      <w:bookmarkEnd w:id="11"/>
-      <w:bookmarkEnd w:id="12"/>
-    </w:p>
-    <w:p>
-      <w:pPr>
-        <w:keepNext/>
-      </w:pPr>
-      <w:r>
-        <w:rPr>
-          <w:noProof/>
-        </w:rPr>
-        <w:drawing>
-          <wp:inline distT="0" distB="0" distL="0" distR="0" wp14:anchorId="1B70B3C7" wp14:editId="4DAD8BDE">
-            <wp:extent cx="5760720" cy="4551680"/>
-            <wp:effectExtent l="0" t="0" r="0" b="1270"/>
-            <wp:docPr id="6" name="Picture 6"/>
-            <wp:cNvGraphicFramePr>
-              <a:graphicFrameLocks xmlns:a="http://schemas.openxmlformats.org/drawingml/2006/main" noChangeAspect="1"/>
-            </wp:cNvGraphicFramePr>
-            <a:graphic xmlns:a="http://schemas.openxmlformats.org/drawingml/2006/main">
-              <a:graphicData uri="http://schemas.openxmlformats.org/drawingml/2006/picture">
-                <pic:pic xmlns:pic="http://schemas.openxmlformats.org/drawingml/2006/picture">
-                  <pic:nvPicPr>
-                    <pic:cNvPr id="1" name=""/>
-                    <pic:cNvPicPr/>
-                  </pic:nvPicPr>
-                  <pic:blipFill>
-                    <a:blip r:embed="rId30"/>
-                    <a:stretch>
-                      <a:fillRect/>
-                    </a:stretch>
-                  </pic:blipFill>
-                  <pic:spPr>
-                    <a:xfrm>
-                      <a:off x="0" y="0"/>
                       <a:ext cx="5760720" cy="4551680"/>
                     </a:xfrm>
                     <a:prstGeom prst="rect">
@@ -5940,13 +6368,13 @@
       <w:pPr>
         <w:pStyle w:val="Heading1"/>
       </w:pPr>
-      <w:bookmarkStart w:id="13" w:name="_Toc536547094"/>
-      <w:bookmarkStart w:id="14" w:name="_Toc536562407"/>
+      <w:bookmarkStart w:id="16" w:name="_Toc536547094"/>
+      <w:bookmarkStart w:id="17" w:name="_Toc536624327"/>
       <w:r>
         <w:t>Funkcionalnosti i pripadajući dijagrami</w:t>
       </w:r>
-      <w:bookmarkEnd w:id="13"/>
-      <w:bookmarkEnd w:id="14"/>
+      <w:bookmarkEnd w:id="16"/>
+      <w:bookmarkEnd w:id="17"/>
     </w:p>
     <w:p>
       <w:pPr>
@@ -5970,14 +6398,14 @@
       <w:pPr>
         <w:pStyle w:val="Heading2"/>
       </w:pPr>
-      <w:bookmarkStart w:id="15" w:name="_Toc536547095"/>
-      <w:bookmarkStart w:id="16" w:name="_Toc536562408"/>
+      <w:bookmarkStart w:id="18" w:name="_Toc536547095"/>
+      <w:bookmarkStart w:id="19" w:name="_Toc536624328"/>
       <w:r>
         <w:lastRenderedPageBreak/>
         <w:t>Profesor</w:t>
       </w:r>
-      <w:bookmarkEnd w:id="15"/>
-      <w:bookmarkEnd w:id="16"/>
+      <w:bookmarkEnd w:id="18"/>
+      <w:bookmarkEnd w:id="19"/>
     </w:p>
     <w:p>
       <w:pPr>
@@ -6001,11 +6429,11 @@
       <w:pPr>
         <w:pStyle w:val="Heading3"/>
       </w:pPr>
-      <w:bookmarkStart w:id="17" w:name="_Toc536562409"/>
+      <w:bookmarkStart w:id="20" w:name="_Toc536624329"/>
       <w:r>
         <w:t>Prijava</w:t>
       </w:r>
-      <w:bookmarkEnd w:id="17"/>
+      <w:bookmarkEnd w:id="20"/>
     </w:p>
     <w:p>
       <w:pPr>
@@ -6031,7 +6459,7 @@
                     <pic:cNvPicPr/>
                   </pic:nvPicPr>
                   <pic:blipFill>
-                    <a:blip r:embed="rId31">
+                    <a:blip r:embed="rId30">
                       <a:extLst>
                         <a:ext uri="{28A0092B-C50C-407E-A947-70E740481C1C}">
                           <a14:useLocalDpi xmlns:a14="http://schemas.microsoft.com/office/drawing/2010/main" val="0"/>
@@ -6092,7 +6520,7 @@
                     <pic:cNvPicPr/>
                   </pic:nvPicPr>
                   <pic:blipFill>
-                    <a:blip r:embed="rId32"/>
+                    <a:blip r:embed="rId31"/>
                     <a:stretch>
                       <a:fillRect/>
                     </a:stretch>
@@ -6165,8 +6593,7 @@
           <w:szCs w:val="24"/>
         </w:rPr>
       </w:pPr>
-      <w:bookmarkStart w:id="18" w:name="_Toc536547096"/>
-      <w:bookmarkStart w:id="19" w:name="_Toc536562410"/>
+      <w:bookmarkStart w:id="21" w:name="_Toc536547096"/>
       <w:r>
         <w:rPr>
           <w:rFonts w:cs="Times New Roman"/>
@@ -6186,11 +6613,12 @@
       <w:pPr>
         <w:pStyle w:val="Heading3"/>
       </w:pPr>
+      <w:bookmarkStart w:id="22" w:name="_Toc536624330"/>
       <w:r>
         <w:t>Pretraživanje i dodavanje seminara</w:t>
       </w:r>
-      <w:bookmarkEnd w:id="18"/>
-      <w:bookmarkEnd w:id="19"/>
+      <w:bookmarkEnd w:id="21"/>
+      <w:bookmarkEnd w:id="22"/>
     </w:p>
     <w:p/>
     <w:p>
@@ -6217,7 +6645,7 @@
                     <pic:cNvPicPr/>
                   </pic:nvPicPr>
                   <pic:blipFill>
-                    <a:blip r:embed="rId33" cstate="print">
+                    <a:blip r:embed="rId32" cstate="print">
                       <a:extLst>
                         <a:ext uri="{28A0092B-C50C-407E-A947-70E740481C1C}">
                           <a14:useLocalDpi xmlns:a14="http://schemas.microsoft.com/office/drawing/2010/main" val="0"/>
@@ -6302,7 +6730,7 @@
                     <pic:cNvPicPr/>
                   </pic:nvPicPr>
                   <pic:blipFill>
-                    <a:blip r:embed="rId34">
+                    <a:blip r:embed="rId33">
                       <a:extLst>
                         <a:ext uri="{28A0092B-C50C-407E-A947-70E740481C1C}">
                           <a14:useLocalDpi xmlns:a14="http://schemas.microsoft.com/office/drawing/2010/main" val="0"/>
@@ -6362,7 +6790,7 @@
                     <pic:cNvPicPr/>
                   </pic:nvPicPr>
                   <pic:blipFill>
-                    <a:blip r:embed="rId35"/>
+                    <a:blip r:embed="rId34"/>
                     <a:stretch>
                       <a:fillRect/>
                     </a:stretch>
@@ -6497,11 +6925,11 @@
       <w:pPr>
         <w:pStyle w:val="Heading3"/>
       </w:pPr>
-      <w:bookmarkStart w:id="20" w:name="_Toc536562411"/>
+      <w:bookmarkStart w:id="23" w:name="_Toc536624331"/>
       <w:r>
         <w:t>Raspored predavanja</w:t>
       </w:r>
-      <w:bookmarkEnd w:id="20"/>
+      <w:bookmarkEnd w:id="23"/>
     </w:p>
     <w:p>
       <w:pPr>
@@ -6527,7 +6955,7 @@
                     <pic:cNvPicPr/>
                   </pic:nvPicPr>
                   <pic:blipFill>
-                    <a:blip r:embed="rId36" cstate="print">
+                    <a:blip r:embed="rId35" cstate="print">
                       <a:extLst>
                         <a:ext uri="{28A0092B-C50C-407E-A947-70E740481C1C}">
                           <a14:useLocalDpi xmlns:a14="http://schemas.microsoft.com/office/drawing/2010/main" val="0"/>
@@ -6596,7 +7024,7 @@
                     <pic:cNvPicPr/>
                   </pic:nvPicPr>
                   <pic:blipFill>
-                    <a:blip r:embed="rId37" cstate="print">
+                    <a:blip r:embed="rId36" cstate="print">
                       <a:extLst>
                         <a:ext uri="{28A0092B-C50C-407E-A947-70E740481C1C}">
                           <a14:useLocalDpi xmlns:a14="http://schemas.microsoft.com/office/drawing/2010/main" val="0"/>
@@ -6658,7 +7086,7 @@
                     <pic:cNvPicPr/>
                   </pic:nvPicPr>
                   <pic:blipFill>
-                    <a:blip r:embed="rId38"/>
+                    <a:blip r:embed="rId37"/>
                     <a:stretch>
                       <a:fillRect/>
                     </a:stretch>
@@ -6778,11 +7206,11 @@
       <w:pPr>
         <w:pStyle w:val="Heading3"/>
       </w:pPr>
-      <w:bookmarkStart w:id="21" w:name="_Toc536562412"/>
+      <w:bookmarkStart w:id="24" w:name="_Toc536624332"/>
       <w:r>
         <w:t>Prisustvo pomoću lozinke</w:t>
       </w:r>
-      <w:bookmarkEnd w:id="21"/>
+      <w:bookmarkEnd w:id="24"/>
     </w:p>
     <w:p>
       <w:pPr>
@@ -6808,7 +7236,7 @@
                     <pic:cNvPicPr/>
                   </pic:nvPicPr>
                   <pic:blipFill>
-                    <a:blip r:embed="rId39" cstate="print">
+                    <a:blip r:embed="rId38" cstate="print">
                       <a:extLst>
                         <a:ext uri="{28A0092B-C50C-407E-A947-70E740481C1C}">
                           <a14:useLocalDpi xmlns:a14="http://schemas.microsoft.com/office/drawing/2010/main" val="0"/>
@@ -6860,7 +7288,7 @@
                     <pic:cNvPicPr/>
                   </pic:nvPicPr>
                   <pic:blipFill>
-                    <a:blip r:embed="rId40" cstate="print">
+                    <a:blip r:embed="rId39" cstate="print">
                       <a:extLst>
                         <a:ext uri="{28A0092B-C50C-407E-A947-70E740481C1C}">
                           <a14:useLocalDpi xmlns:a14="http://schemas.microsoft.com/office/drawing/2010/main" val="0"/>
@@ -6904,7 +7332,7 @@
       <w:pPr>
         <w:pStyle w:val="Heading1"/>
       </w:pPr>
-      <w:bookmarkStart w:id="22" w:name="_Toc536562413"/>
+      <w:bookmarkStart w:id="25" w:name="_Toc536624333"/>
       <w:r>
         <w:lastRenderedPageBreak/>
         <w:t xml:space="preserve">Dijagrami </w:t>
@@ -6912,14 +7340,13 @@
       <w:r>
         <w:t>modula</w:t>
       </w:r>
-      <w:bookmarkEnd w:id="22"/>
+      <w:bookmarkEnd w:id="25"/>
     </w:p>
     <w:p/>
     <w:p>
       <w:pPr>
         <w:jc w:val="center"/>
       </w:pPr>
-      <w:bookmarkStart w:id="23" w:name="_GoBack"/>
       <w:r>
         <w:rPr>
           <w:noProof/>
@@ -6940,7 +7367,7 @@
                     <pic:cNvPicPr/>
                   </pic:nvPicPr>
                   <pic:blipFill>
-                    <a:blip r:embed="rId41"/>
+                    <a:blip r:embed="rId40"/>
                     <a:stretch>
                       <a:fillRect/>
                     </a:stretch>
@@ -6960,7 +7387,6 @@
           </wp:inline>
         </w:drawing>
       </w:r>
-      <w:bookmarkEnd w:id="23"/>
     </w:p>
     <w:p/>
     <w:p>
@@ -7123,7 +7549,7 @@
       <w:pPr>
         <w:pStyle w:val="Heading2"/>
       </w:pPr>
-      <w:bookmarkStart w:id="24" w:name="_Toc536562414"/>
+      <w:bookmarkStart w:id="26" w:name="_Toc536624334"/>
       <w:r>
         <w:lastRenderedPageBreak/>
         <w:t>Modul</w:t>
@@ -7131,7 +7557,7 @@
       <w:r>
         <w:t xml:space="preserve"> app</w:t>
       </w:r>
-      <w:bookmarkEnd w:id="24"/>
+      <w:bookmarkEnd w:id="26"/>
     </w:p>
     <w:p/>
     <w:p>
@@ -7159,7 +7585,7 @@
                     <pic:cNvPicPr/>
                   </pic:nvPicPr>
                   <pic:blipFill>
-                    <a:blip r:embed="rId42" cstate="print">
+                    <a:blip r:embed="rId41" cstate="print">
                       <a:extLst>
                         <a:ext uri="{28A0092B-C50C-407E-A947-70E740481C1C}">
                           <a14:useLocalDpi xmlns:a14="http://schemas.microsoft.com/office/drawing/2010/main" val="0"/>
@@ -7522,7 +7948,7 @@
                     <pic:cNvPicPr/>
                   </pic:nvPicPr>
                   <pic:blipFill>
-                    <a:blip r:embed="rId43">
+                    <a:blip r:embed="rId42">
                       <a:extLst>
                         <a:ext uri="{28A0092B-C50C-407E-A947-70E740481C1C}">
                           <a14:useLocalDpi xmlns:a14="http://schemas.microsoft.com/office/drawing/2010/main" val="0"/>
@@ -7600,7 +8026,7 @@
       <w:pPr>
         <w:pStyle w:val="Heading2"/>
       </w:pPr>
-      <w:bookmarkStart w:id="25" w:name="_Toc536562415"/>
+      <w:bookmarkStart w:id="27" w:name="_Toc536624335"/>
       <w:r>
         <w:lastRenderedPageBreak/>
         <w:t xml:space="preserve">Modul </w:t>
@@ -7608,7 +8034,7 @@
       <w:r>
         <w:t>webservice</w:t>
       </w:r>
-      <w:bookmarkEnd w:id="25"/>
+      <w:bookmarkEnd w:id="27"/>
     </w:p>
     <w:p/>
     <w:p>
@@ -7638,7 +8064,7 @@
                     </pic:cNvPicPr>
                   </pic:nvPicPr>
                   <pic:blipFill>
-                    <a:blip r:embed="rId44">
+                    <a:blip r:embed="rId43">
                       <a:extLst>
                         <a:ext uri="{28A0092B-C50C-407E-A947-70E740481C1C}">
                           <a14:useLocalDpi xmlns:a14="http://schemas.microsoft.com/office/drawing/2010/main" val="0"/>
@@ -7790,12 +8216,12 @@
       <w:pPr>
         <w:pStyle w:val="Heading1"/>
       </w:pPr>
-      <w:bookmarkStart w:id="26" w:name="_Toc536562416"/>
+      <w:bookmarkStart w:id="28" w:name="_Toc536624336"/>
       <w:r>
         <w:lastRenderedPageBreak/>
         <w:t>Web servis</w:t>
       </w:r>
-      <w:bookmarkEnd w:id="26"/>
+      <w:bookmarkEnd w:id="28"/>
     </w:p>
     <w:p>
       <w:pPr>
@@ -7828,7 +8254,7 @@
         </w:rPr>
         <w:t xml:space="preserve"> GitHub link webservisa je </w:t>
       </w:r>
-      <w:hyperlink r:id="rId45" w:history="1">
+      <w:hyperlink r:id="rId44" w:history="1">
         <w:r>
           <w:rPr>
             <w:rStyle w:val="Hyperlink"/>
@@ -7845,7 +8271,7 @@
         </w:rPr>
         <w:t xml:space="preserve">. Kao nepromjenjivi dio, tj. baseUrl je korišten url: </w:t>
       </w:r>
-      <w:hyperlink r:id="rId46" w:history="1">
+      <w:hyperlink r:id="rId45" w:history="1">
         <w:r>
           <w:rPr>
             <w:rStyle w:val="Hyperlink"/>
@@ -13457,6 +13883,11 @@
       <w:lang w:eastAsia="hr-HR"/>
     </w:rPr>
   </w:style>
+  <w:style w:type="character" w:customStyle="1" w:styleId="tlid-translation">
+    <w:name w:val="tlid-translation"/>
+    <w:basedOn w:val="DefaultParagraphFont"/>
+    <w:rsid w:val="00074A81"/>
+  </w:style>
 </w:styles>
 </file>
 
@@ -13750,7 +14181,7 @@
 </file>
 
 <file path=customXml/itemProps1.xml><?xml version="1.0" encoding="utf-8"?>
-<ds:datastoreItem xmlns:ds="http://schemas.openxmlformats.org/officeDocument/2006/customXml" ds:itemID="{7C98741F-13A6-4A70-AE05-193B1898A410}">
+<ds:datastoreItem xmlns:ds="http://schemas.openxmlformats.org/officeDocument/2006/customXml" ds:itemID="{19BE2D47-FB1F-4D87-B775-B1FFB056EFF0}">
   <ds:schemaRefs>
     <ds:schemaRef ds:uri="http://schemas.openxmlformats.org/officeDocument/2006/bibliography"/>
   </ds:schemaRefs>

</xml_diff>